<commit_message>
(1) Update environment loading setup (2) Update documentation
</commit_message>
<xml_diff>
--- a/Documentation/Development Guide.docx
+++ b/Documentation/Development Guide.docx
@@ -25,7 +25,31 @@
           <w:szCs w:val="32"/>
           <w:lang w:val="en-US"/>
         </w:rPr>
-        <w:t xml:space="preserve"> for online order + queue system</w:t>
+        <w:t xml:space="preserve"> for </w:t>
+      </w:r>
+      <w:r>
+        <w:rPr>
+          <w:sz w:val="32"/>
+          <w:szCs w:val="32"/>
+          <w:lang w:val="en-US"/>
+        </w:rPr>
+        <w:t>news sentiment</w:t>
+      </w:r>
+      <w:r>
+        <w:rPr>
+          <w:sz w:val="32"/>
+          <w:szCs w:val="32"/>
+          <w:lang w:val="en-US"/>
+        </w:rPr>
+        <w:t xml:space="preserve"> </w:t>
+      </w:r>
+      <w:r>
+        <w:rPr>
+          <w:sz w:val="32"/>
+          <w:szCs w:val="32"/>
+          <w:lang w:val="en-US"/>
+        </w:rPr>
+        <w:t>BI</w:t>
       </w:r>
     </w:p>
     <w:p>
@@ -49,7 +73,7 @@
         </w:numPr>
       </w:pPr>
       <w:r>
-        <w:t>Database setup and initialize</w:t>
+        <w:t>Sample data initialize</w:t>
       </w:r>
     </w:p>
     <w:p>
@@ -61,7 +85,7 @@
         </w:numPr>
       </w:pPr>
       <w:r>
-        <w:t>Client</w:t>
+        <w:t>ETL</w:t>
       </w:r>
     </w:p>
     <w:p>
@@ -73,7 +97,7 @@
         </w:numPr>
       </w:pPr>
       <w:r>
-        <w:t>ORM and database structure</w:t>
+        <w:t>Client</w:t>
       </w:r>
     </w:p>
     <w:p>
@@ -85,7 +109,7 @@
         </w:numPr>
       </w:pPr>
       <w:r>
-        <w:t>Endpoints</w:t>
+        <w:t>News (Reporting server for Client UI)</w:t>
       </w:r>
     </w:p>
     <w:p>
@@ -97,6 +121,30 @@
         </w:numPr>
       </w:pPr>
       <w:r>
+        <w:t>ORM and database structure</w:t>
+      </w:r>
+    </w:p>
+    <w:p>
+      <w:pPr>
+        <w:pStyle w:val="ListParagraph"/>
+        <w:numPr>
+          <w:ilvl w:val="0"/>
+          <w:numId w:val="2"/>
+        </w:numPr>
+      </w:pPr>
+      <w:r>
+        <w:t>Endpoints</w:t>
+      </w:r>
+    </w:p>
+    <w:p>
+      <w:pPr>
+        <w:pStyle w:val="ListParagraph"/>
+        <w:numPr>
+          <w:ilvl w:val="0"/>
+          <w:numId w:val="2"/>
+        </w:numPr>
+      </w:pPr>
+      <w:r>
         <w:t>Unit</w:t>
       </w:r>
       <w:r>
@@ -131,18 +179,6 @@
       <w:pPr>
         <w:pStyle w:val="ListParagraph"/>
       </w:pPr>
-    </w:p>
-    <w:p>
-      <w:pPr>
-        <w:pStyle w:val="ListParagraph"/>
-        <w:numPr>
-          <w:ilvl w:val="0"/>
-          <w:numId w:val="2"/>
-        </w:numPr>
-      </w:pPr>
-      <w:r>
-        <w:t>Security</w:t>
-      </w:r>
     </w:p>
     <w:p>
       <w:r>
@@ -212,7 +248,13 @@
           </w:tcPr>
           <w:p>
             <w:r>
-              <w:t>Build in HTTPServer in python3</w:t>
+              <w:t xml:space="preserve">Build in </w:t>
+            </w:r>
+            <w:r>
+              <w:t>Flask + URL mapping</w:t>
+            </w:r>
+            <w:r>
+              <w:t xml:space="preserve"> in python3</w:t>
             </w:r>
           </w:p>
         </w:tc>
@@ -337,7 +379,7 @@
           </w:tcPr>
           <w:p>
             <w:r>
-              <w:t>MySQL server</w:t>
+              <w:t>Testing database</w:t>
             </w:r>
           </w:p>
         </w:tc>
@@ -368,11 +410,19 @@
             <w:tcW w:w="5896" w:type="dxa"/>
           </w:tcPr>
           <w:p>
-            <w:r>
-              <w:t>https://github.com/brianlaihkhk/coding-test-</w:t>
-            </w:r>
-            <w:r>
-              <w:t>online-queue</w:t>
+            <w:hyperlink r:id="rId5" w:history="1">
+              <w:r>
+                <w:rPr>
+                  <w:rStyle w:val="Hyperlink"/>
+                </w:rPr>
+                <w:t>https://github</w:t>
+              </w:r>
+            </w:hyperlink>
+            <w:r>
+              <w:t>.com/brianlaihkhk/</w:t>
+            </w:r>
+            <w:r>
+              <w:t>sample-news-sentiment</w:t>
             </w:r>
           </w:p>
         </w:tc>
@@ -395,7 +445,10 @@
         </w:numPr>
       </w:pPr>
       <w:r>
-        <w:t>Database setup and initialize</w:t>
+        <w:t xml:space="preserve">Sample data </w:t>
+      </w:r>
+      <w:r>
+        <w:t>initialize</w:t>
       </w:r>
     </w:p>
     <w:p/>
@@ -418,7 +471,7 @@
       <w:tr>
         <w:tc>
           <w:tcPr>
-            <w:tcW w:w="4505" w:type="dxa"/>
+            <w:tcW w:w="4318" w:type="dxa"/>
           </w:tcPr>
           <w:p>
             <w:pPr>
@@ -434,7 +487,7 @@
         </w:tc>
         <w:tc>
           <w:tcPr>
-            <w:tcW w:w="4505" w:type="dxa"/>
+            <w:tcW w:w="4332" w:type="dxa"/>
           </w:tcPr>
           <w:p>
             <w:pPr>
@@ -449,7 +502,7 @@
       <w:tr>
         <w:tc>
           <w:tcPr>
-            <w:tcW w:w="4505" w:type="dxa"/>
+            <w:tcW w:w="4318" w:type="dxa"/>
           </w:tcPr>
           <w:p>
             <w:pPr>
@@ -465,7 +518,7 @@
         </w:tc>
         <w:tc>
           <w:tcPr>
-            <w:tcW w:w="4505" w:type="dxa"/>
+            <w:tcW w:w="4332" w:type="dxa"/>
           </w:tcPr>
           <w:p>
             <w:pPr>
@@ -483,51 +536,52 @@
           </w:p>
         </w:tc>
       </w:tr>
-      <w:tr>
-        <w:tc>
-          <w:tcPr>
-            <w:tcW w:w="4505" w:type="dxa"/>
-          </w:tcPr>
-          <w:p>
-            <w:pPr>
-              <w:spacing w:before="240"/>
-            </w:pPr>
-            <w:r>
-              <w:t>02_IMPORT_DATA</w:t>
-            </w:r>
-            <w:r>
-              <w:t>.sql</w:t>
-            </w:r>
-          </w:p>
-        </w:tc>
-        <w:tc>
-          <w:tcPr>
-            <w:tcW w:w="4505" w:type="dxa"/>
-          </w:tcPr>
-          <w:p>
-            <w:pPr>
-              <w:spacing w:before="240"/>
-            </w:pPr>
-            <w:r>
-              <w:t>Import testing data</w:t>
-            </w:r>
-          </w:p>
-          <w:p>
-            <w:pPr>
-              <w:spacing w:before="240"/>
-              <w:ind w:left="360"/>
-            </w:pPr>
-          </w:p>
-        </w:tc>
-      </w:tr>
     </w:tbl>
     <w:p/>
     <w:p>
       <w:r>
+        <w:t>If you want to use AWS solution, upload the Sample data to S3, obtain the wheel files (.</w:t>
+      </w:r>
+      <w:proofErr w:type="spellStart"/>
+      <w:r>
+        <w:t>whl</w:t>
+      </w:r>
+      <w:proofErr w:type="spellEnd"/>
+      <w:r>
+        <w:t xml:space="preserve">) using </w:t>
+      </w:r>
+    </w:p>
+    <w:p>
+      <w:pPr>
+        <w:pStyle w:val="ListParagraph"/>
+        <w:numPr>
+          <w:ilvl w:val="0"/>
+          <w:numId w:val="8"/>
+        </w:numPr>
+      </w:pPr>
+      <w:r>
+        <w:t>python3 -m pip download --only-binary :all: --</w:t>
+      </w:r>
+      <w:proofErr w:type="spellStart"/>
+      <w:r>
+        <w:t>dest</w:t>
+      </w:r>
+      <w:proofErr w:type="spellEnd"/>
+      <w:r>
+        <w:t xml:space="preserve"> . -r requirements.txt</w:t>
+      </w:r>
+    </w:p>
+    <w:p/>
+    <w:p>
+      <w:r>
+        <w:t>Upload the wheel files to S3 folder. The files are required in AWS Glue calling python script.</w:t>
+      </w:r>
+    </w:p>
+    <w:p>
+      <w:r>
         <w:br w:type="page"/>
       </w:r>
     </w:p>
-    <w:p/>
     <w:p>
       <w:pPr>
         <w:pStyle w:val="ListParagraph"/>
@@ -537,32 +591,69 @@
         </w:numPr>
       </w:pPr>
       <w:r>
-        <w:t>Client</w:t>
+        <w:lastRenderedPageBreak/>
+        <w:t>ETL</w:t>
+      </w:r>
+    </w:p>
+    <w:p>
+      <w:r>
+        <w:t>Obtain the module using</w:t>
+      </w:r>
+    </w:p>
+    <w:p>
+      <w:pPr>
+        <w:pStyle w:val="ListParagraph"/>
+        <w:numPr>
+          <w:ilvl w:val="0"/>
+          <w:numId w:val="8"/>
+        </w:numPr>
+      </w:pPr>
+      <w:r>
+        <w:t xml:space="preserve">Python3 install -r </w:t>
+      </w:r>
+      <w:r>
+        <w:t>requirements.txt</w:t>
       </w:r>
     </w:p>
     <w:p/>
     <w:p>
       <w:r>
-        <w:t xml:space="preserve">First obtain the package using npm install . It will load the package.json </w:t>
+        <w:t xml:space="preserve">You can start importing data below command for data import </w:t>
+      </w:r>
+    </w:p>
+    <w:p>
+      <w:pPr>
+        <w:pStyle w:val="ListParagraph"/>
+        <w:numPr>
+          <w:ilvl w:val="0"/>
+          <w:numId w:val="8"/>
+        </w:numPr>
+      </w:pPr>
+      <w:r>
+        <w:t xml:space="preserve">python3 ./local_server.py </w:t>
+      </w:r>
+      <w:r>
+        <w:rPr>
+          <w:lang w:val="en-US"/>
+        </w:rPr>
+        <w:t>–env-file=</w:t>
+      </w:r>
+      <w:r>
+        <w:t>&lt;environment file&gt;</w:t>
       </w:r>
     </w:p>
     <w:p/>
     <w:p>
       <w:r>
-        <w:t>Inside /Client/App.js, you can config the HOST in line 7 for the backend url (Currently is pointing to localhost 8081)</w:t>
+        <w:t>For AWS solution, create a AWS Glue job using the script in /Deploy/AWS/Glue/04_AWS_GLUE.sh</w:t>
+      </w:r>
+    </w:p>
+    <w:p>
+      <w:r>
+        <w:br w:type="page"/>
       </w:r>
     </w:p>
     <w:p/>
-    <w:p>
-      <w:r>
-        <w:t>You can run local development via npm run start</w:t>
-      </w:r>
-    </w:p>
-    <w:p>
-      <w:r>
-        <w:br w:type="page"/>
-      </w:r>
-    </w:p>
     <w:p/>
     <w:p>
       <w:pPr>
@@ -573,6 +664,207 @@
         </w:numPr>
       </w:pPr>
       <w:r>
+        <w:t>Client</w:t>
+      </w:r>
+    </w:p>
+    <w:p/>
+    <w:p>
+      <w:r>
+        <w:t xml:space="preserve">First obtain the package using </w:t>
+      </w:r>
+      <w:proofErr w:type="spellStart"/>
+      <w:r>
+        <w:t>npm</w:t>
+      </w:r>
+      <w:proofErr w:type="spellEnd"/>
+      <w:r>
+        <w:t xml:space="preserve"> install . It will load the </w:t>
+      </w:r>
+      <w:proofErr w:type="spellStart"/>
+      <w:r>
+        <w:t>package.json</w:t>
+      </w:r>
+      <w:proofErr w:type="spellEnd"/>
+      <w:r>
+        <w:t xml:space="preserve"> </w:t>
+      </w:r>
+    </w:p>
+    <w:p/>
+    <w:p>
+      <w:r>
+        <w:t xml:space="preserve">Inside /Client/App.js, you can config the HOST in line 7 for the backend </w:t>
+      </w:r>
+      <w:proofErr w:type="spellStart"/>
+      <w:r>
+        <w:t>url</w:t>
+      </w:r>
+      <w:proofErr w:type="spellEnd"/>
+      <w:r>
+        <w:t xml:space="preserve"> (Currently is pointing to localhost </w:t>
+      </w:r>
+      <w:r>
+        <w:t>8000</w:t>
+      </w:r>
+      <w:r>
+        <w:t>)</w:t>
+      </w:r>
+    </w:p>
+    <w:p/>
+    <w:p>
+      <w:r>
+        <w:rPr>
+          <w:noProof/>
+        </w:rPr>
+        <w:drawing>
+          <wp:inline distT="0" distB="0" distL="0" distR="0" wp14:anchorId="6C88C638" wp14:editId="0787B6AF">
+            <wp:extent cx="5727700" cy="1612900"/>
+            <wp:effectExtent l="0" t="0" r="0" b="0"/>
+            <wp:docPr id="1" name="Picture 1" descr="Text&#10;&#10;Description automatically generated with medium confidence"/>
+            <wp:cNvGraphicFramePr>
+              <a:graphicFrameLocks xmlns:a="http://schemas.openxmlformats.org/drawingml/2006/main" noChangeAspect="1"/>
+            </wp:cNvGraphicFramePr>
+            <a:graphic xmlns:a="http://schemas.openxmlformats.org/drawingml/2006/main">
+              <a:graphicData uri="http://schemas.openxmlformats.org/drawingml/2006/picture">
+                <pic:pic xmlns:pic="http://schemas.openxmlformats.org/drawingml/2006/picture">
+                  <pic:nvPicPr>
+                    <pic:cNvPr id="1" name="Picture 1" descr="Text&#10;&#10;Description automatically generated with medium confidence"/>
+                    <pic:cNvPicPr/>
+                  </pic:nvPicPr>
+                  <pic:blipFill>
+                    <a:blip r:embed="rId6">
+                      <a:extLst>
+                        <a:ext uri="{28A0092B-C50C-407E-A947-70E740481C1C}">
+                          <a14:useLocalDpi xmlns:a14="http://schemas.microsoft.com/office/drawing/2010/main" val="0"/>
+                        </a:ext>
+                      </a:extLst>
+                    </a:blip>
+                    <a:stretch>
+                      <a:fillRect/>
+                    </a:stretch>
+                  </pic:blipFill>
+                  <pic:spPr>
+                    <a:xfrm>
+                      <a:off x="0" y="0"/>
+                      <a:ext cx="5727700" cy="1612900"/>
+                    </a:xfrm>
+                    <a:prstGeom prst="rect">
+                      <a:avLst/>
+                    </a:prstGeom>
+                  </pic:spPr>
+                </pic:pic>
+              </a:graphicData>
+            </a:graphic>
+          </wp:inline>
+        </w:drawing>
+      </w:r>
+    </w:p>
+    <w:p/>
+    <w:p>
+      <w:r>
+        <w:t xml:space="preserve">You can run local development via </w:t>
+      </w:r>
+      <w:proofErr w:type="spellStart"/>
+      <w:r>
+        <w:t>npm</w:t>
+      </w:r>
+      <w:proofErr w:type="spellEnd"/>
+      <w:r>
+        <w:t xml:space="preserve"> run start</w:t>
+      </w:r>
+    </w:p>
+    <w:p>
+      <w:r>
+        <w:br w:type="page"/>
+      </w:r>
+    </w:p>
+    <w:p/>
+    <w:p>
+      <w:pPr>
+        <w:pStyle w:val="ListParagraph"/>
+        <w:numPr>
+          <w:ilvl w:val="0"/>
+          <w:numId w:val="3"/>
+        </w:numPr>
+      </w:pPr>
+      <w:r>
+        <w:t>News (Reporting server for Client UI)</w:t>
+      </w:r>
+    </w:p>
+    <w:p>
+      <w:r>
+        <w:t>Obtain the module using</w:t>
+      </w:r>
+    </w:p>
+    <w:p>
+      <w:pPr>
+        <w:pStyle w:val="ListParagraph"/>
+        <w:numPr>
+          <w:ilvl w:val="0"/>
+          <w:numId w:val="8"/>
+        </w:numPr>
+      </w:pPr>
+      <w:r>
+        <w:t xml:space="preserve">Python3 install -r </w:t>
+      </w:r>
+      <w:r>
+        <w:t>requirements.txt</w:t>
+      </w:r>
+    </w:p>
+    <w:p/>
+    <w:p>
+      <w:r>
+        <w:t xml:space="preserve">You can start running below command for server start </w:t>
+      </w:r>
+    </w:p>
+    <w:p>
+      <w:pPr>
+        <w:pStyle w:val="ListParagraph"/>
+        <w:numPr>
+          <w:ilvl w:val="0"/>
+          <w:numId w:val="8"/>
+        </w:numPr>
+      </w:pPr>
+      <w:r>
+        <w:t xml:space="preserve">python3 ./server.py </w:t>
+      </w:r>
+      <w:r>
+        <w:rPr>
+          <w:lang w:val="en-US"/>
+        </w:rPr>
+        <w:t>–env-file=</w:t>
+      </w:r>
+      <w:r>
+        <w:t>&lt;environment file&gt;</w:t>
+      </w:r>
+    </w:p>
+    <w:p/>
+    <w:p>
+      <w:r>
+        <w:t>You can change the listening port and host in .</w:t>
+      </w:r>
+      <w:proofErr w:type="spellStart"/>
+      <w:r>
+        <w:t>env.XXX</w:t>
+      </w:r>
+      <w:proofErr w:type="spellEnd"/>
+    </w:p>
+    <w:p>
+      <w:r>
+        <w:br w:type="page"/>
+      </w:r>
+    </w:p>
+    <w:p/>
+    <w:p/>
+    <w:p/>
+    <w:p>
+      <w:pPr>
+        <w:pStyle w:val="ListParagraph"/>
+        <w:numPr>
+          <w:ilvl w:val="0"/>
+          <w:numId w:val="3"/>
+        </w:numPr>
+      </w:pPr>
+      <w:r>
         <w:t>ORM and database structure</w:t>
       </w:r>
     </w:p>
@@ -597,7 +889,13 @@
         </w:tabs>
       </w:pPr>
       <w:r>
-        <w:t>Files are defined in /Order/orm.py</w:t>
+        <w:t>Files are defined in /</w:t>
+      </w:r>
+      <w:r>
+        <w:t>News</w:t>
+      </w:r>
+      <w:r>
+        <w:t>/orm.py</w:t>
       </w:r>
     </w:p>
     <w:p>
@@ -616,15 +914,15 @@
         <w:tblLook w:val="04A0" w:firstRow="1" w:lastRow="0" w:firstColumn="1" w:lastColumn="0" w:noHBand="0" w:noVBand="1"/>
       </w:tblPr>
       <w:tblGrid>
-        <w:gridCol w:w="1903"/>
-        <w:gridCol w:w="1985"/>
+        <w:gridCol w:w="2187"/>
+        <w:gridCol w:w="1701"/>
         <w:gridCol w:w="2551"/>
         <w:gridCol w:w="2225"/>
       </w:tblGrid>
       <w:tr>
         <w:tc>
           <w:tcPr>
-            <w:tcW w:w="1903" w:type="dxa"/>
+            <w:tcW w:w="2187" w:type="dxa"/>
           </w:tcPr>
           <w:p>
             <w:pPr>
@@ -637,7 +935,7 @@
         </w:tc>
         <w:tc>
           <w:tcPr>
-            <w:tcW w:w="1985" w:type="dxa"/>
+            <w:tcW w:w="1701" w:type="dxa"/>
           </w:tcPr>
           <w:p>
             <w:pPr>
@@ -678,27 +976,29 @@
       <w:tr>
         <w:tc>
           <w:tcPr>
-            <w:tcW w:w="1903" w:type="dxa"/>
+            <w:tcW w:w="2187" w:type="dxa"/>
           </w:tcPr>
           <w:p>
             <w:pPr>
               <w:spacing w:before="240"/>
             </w:pPr>
-            <w:r>
-              <w:t>User</w:t>
-            </w:r>
-          </w:p>
-        </w:tc>
-        <w:tc>
-          <w:tcPr>
-            <w:tcW w:w="1985" w:type="dxa"/>
+            <w:proofErr w:type="spellStart"/>
+            <w:r>
+              <w:t>AggregateCategory</w:t>
+            </w:r>
+            <w:proofErr w:type="spellEnd"/>
+          </w:p>
+        </w:tc>
+        <w:tc>
+          <w:tcPr>
+            <w:tcW w:w="1701" w:type="dxa"/>
           </w:tcPr>
           <w:p>
             <w:pPr>
               <w:spacing w:before="240"/>
             </w:pPr>
             <w:r>
-              <w:t>USER</w:t>
+              <w:t>AGGREGATE_CATEGORY</w:t>
             </w:r>
           </w:p>
         </w:tc>
@@ -717,7 +1017,14 @@
                 <w:rFonts w:ascii="Menlo" w:hAnsi="Menlo" w:cs="Menlo"/>
                 <w:lang w:val="en-GB"/>
               </w:rPr>
-              <w:t>PK: USER_UUID</w:t>
+              <w:t xml:space="preserve">PK: </w:t>
+            </w:r>
+            <w:r>
+              <w:rPr>
+                <w:rFonts w:ascii="Menlo" w:hAnsi="Menlo" w:cs="Menlo"/>
+                <w:lang w:val="en-GB"/>
+              </w:rPr>
+              <w:t>NEWS_DAY, CATEGORY</w:t>
             </w:r>
           </w:p>
         </w:tc>
@@ -735,33 +1042,52 @@
       <w:tr>
         <w:tc>
           <w:tcPr>
-            <w:tcW w:w="1903" w:type="dxa"/>
+            <w:tcW w:w="2187" w:type="dxa"/>
           </w:tcPr>
           <w:p>
             <w:pPr>
               <w:spacing w:before="240"/>
             </w:pPr>
-            <w:r>
-              <w:t>Session</w:t>
-            </w:r>
-          </w:p>
-        </w:tc>
-        <w:tc>
-          <w:tcPr>
-            <w:tcW w:w="1985" w:type="dxa"/>
+            <w:proofErr w:type="spellStart"/>
+            <w:r>
+              <w:t>AggregateSentiment</w:t>
+            </w:r>
+            <w:proofErr w:type="spellEnd"/>
+          </w:p>
+        </w:tc>
+        <w:tc>
+          <w:tcPr>
+            <w:tcW w:w="1701" w:type="dxa"/>
           </w:tcPr>
           <w:p>
             <w:pPr>
               <w:spacing w:before="240"/>
             </w:pPr>
             <w:r>
-              <w:t>SESSION</w:t>
+              <w:t>AGGREGATE_SENTIMENT</w:t>
             </w:r>
           </w:p>
         </w:tc>
         <w:tc>
           <w:tcPr>
             <w:tcW w:w="2551" w:type="dxa"/>
+          </w:tcPr>
+          <w:p>
+            <w:pPr>
+              <w:spacing w:before="240"/>
+            </w:pPr>
+            <w:r>
+              <w:rPr>
+                <w:rFonts w:ascii="Menlo" w:hAnsi="Menlo" w:cs="Menlo"/>
+                <w:lang w:val="en-GB"/>
+              </w:rPr>
+              <w:t>PK: NEWS_DAY, SENTIMENT</w:t>
+            </w:r>
+          </w:p>
+        </w:tc>
+        <w:tc>
+          <w:tcPr>
+            <w:tcW w:w="2225" w:type="dxa"/>
           </w:tcPr>
           <w:p>
             <w:pPr>
@@ -773,18 +1099,50 @@
                 <w:lang w:val="en-GB"/>
               </w:rPr>
             </w:pPr>
+          </w:p>
+        </w:tc>
+      </w:tr>
+      <w:tr>
+        <w:tc>
+          <w:tcPr>
+            <w:tcW w:w="2187" w:type="dxa"/>
+          </w:tcPr>
+          <w:p>
+            <w:proofErr w:type="spellStart"/>
+            <w:r>
+              <w:t>AggregateTopic</w:t>
+            </w:r>
+            <w:proofErr w:type="spellEnd"/>
+          </w:p>
+        </w:tc>
+        <w:tc>
+          <w:tcPr>
+            <w:tcW w:w="1701" w:type="dxa"/>
+          </w:tcPr>
+          <w:p>
+            <w:pPr>
+              <w:spacing w:before="240"/>
+            </w:pPr>
+            <w:r>
+              <w:t>AGGREGATE_TOPIC</w:t>
+            </w:r>
+          </w:p>
+        </w:tc>
+        <w:tc>
+          <w:tcPr>
+            <w:tcW w:w="2551" w:type="dxa"/>
+          </w:tcPr>
+          <w:p>
+            <w:pPr>
+              <w:spacing w:before="240"/>
+            </w:pPr>
             <w:r>
               <w:rPr>
                 <w:rFonts w:ascii="Menlo" w:hAnsi="Menlo" w:cs="Menlo"/>
                 <w:lang w:val="en-GB"/>
               </w:rPr>
-              <w:t>PK: SESSION_ID</w:t>
-            </w:r>
-          </w:p>
-          <w:p>
-            <w:pPr>
-              <w:spacing w:before="240"/>
-            </w:pPr>
+              <w:t>PK: NEWS_DAY, TOPIC</w:t>
+            </w:r>
           </w:p>
         </w:tc>
         <w:tc>
@@ -807,34 +1165,52 @@
       <w:tr>
         <w:tc>
           <w:tcPr>
-            <w:tcW w:w="1903" w:type="dxa"/>
+            <w:tcW w:w="2187" w:type="dxa"/>
           </w:tcPr>
           <w:p>
             <w:pPr>
               <w:spacing w:before="240"/>
             </w:pPr>
-            <w:r>
-              <w:t>Item</w:t>
-            </w:r>
-          </w:p>
-          <w:p/>
-        </w:tc>
-        <w:tc>
-          <w:tcPr>
-            <w:tcW w:w="1985" w:type="dxa"/>
+            <w:proofErr w:type="spellStart"/>
+            <w:r>
+              <w:t>AggregateTag</w:t>
+            </w:r>
+            <w:proofErr w:type="spellEnd"/>
+          </w:p>
+        </w:tc>
+        <w:tc>
+          <w:tcPr>
+            <w:tcW w:w="1701" w:type="dxa"/>
           </w:tcPr>
           <w:p>
             <w:pPr>
               <w:spacing w:before="240"/>
             </w:pPr>
             <w:r>
-              <w:t>ITEM</w:t>
+              <w:t>AGGREGATE_TAG</w:t>
             </w:r>
           </w:p>
         </w:tc>
         <w:tc>
           <w:tcPr>
             <w:tcW w:w="2551" w:type="dxa"/>
+          </w:tcPr>
+          <w:p>
+            <w:pPr>
+              <w:spacing w:before="240"/>
+            </w:pPr>
+            <w:r>
+              <w:rPr>
+                <w:rFonts w:ascii="Menlo" w:hAnsi="Menlo" w:cs="Menlo"/>
+                <w:lang w:val="en-GB"/>
+              </w:rPr>
+              <w:t>PK: NEWS_DAY, TAG</w:t>
+            </w:r>
+          </w:p>
+        </w:tc>
+        <w:tc>
+          <w:tcPr>
+            <w:tcW w:w="2225" w:type="dxa"/>
           </w:tcPr>
           <w:p>
             <w:pPr>
@@ -846,18 +1222,55 @@
                 <w:lang w:val="en-GB"/>
               </w:rPr>
             </w:pPr>
-            <w:r>
+          </w:p>
+        </w:tc>
+      </w:tr>
+      <w:tr>
+        <w:tc>
+          <w:tcPr>
+            <w:tcW w:w="2187" w:type="dxa"/>
+          </w:tcPr>
+          <w:p>
+            <w:pPr>
+              <w:spacing w:before="240"/>
+            </w:pPr>
+            <w:r>
+              <w:t>News</w:t>
+            </w:r>
+          </w:p>
+        </w:tc>
+        <w:tc>
+          <w:tcPr>
+            <w:tcW w:w="1701" w:type="dxa"/>
+          </w:tcPr>
+          <w:p>
+            <w:pPr>
+              <w:spacing w:before="240"/>
+            </w:pPr>
+            <w:r>
+              <w:t>NEWS</w:t>
+            </w:r>
+          </w:p>
+        </w:tc>
+        <w:tc>
+          <w:tcPr>
+            <w:tcW w:w="2551" w:type="dxa"/>
+          </w:tcPr>
+          <w:p>
+            <w:pPr>
+              <w:spacing w:before="240"/>
               <w:rPr>
                 <w:rFonts w:ascii="Menlo" w:hAnsi="Menlo" w:cs="Menlo"/>
                 <w:lang w:val="en-GB"/>
               </w:rPr>
-              <w:t>PK: ITEM_UUID</w:t>
-            </w:r>
-          </w:p>
-          <w:p>
-            <w:pPr>
-              <w:spacing w:before="240"/>
             </w:pPr>
+            <w:r>
+              <w:rPr>
+                <w:rFonts w:ascii="Menlo" w:hAnsi="Menlo" w:cs="Menlo"/>
+                <w:lang w:val="en-GB"/>
+              </w:rPr>
+              <w:t>PK: NEWS_UUID</w:t>
+            </w:r>
           </w:p>
         </w:tc>
         <w:tc>
@@ -874,39 +1287,69 @@
                 <w:lang w:val="en-GB"/>
               </w:rPr>
             </w:pPr>
+            <w:r>
+              <w:rPr>
+                <w:rFonts w:ascii="Menlo" w:hAnsi="Menlo" w:cs="Menlo"/>
+                <w:lang w:val="en-GB"/>
+              </w:rPr>
+              <w:t>News article table</w:t>
+            </w:r>
           </w:p>
         </w:tc>
       </w:tr>
       <w:tr>
         <w:tc>
           <w:tcPr>
-            <w:tcW w:w="1903" w:type="dxa"/>
+            <w:tcW w:w="2187" w:type="dxa"/>
           </w:tcPr>
           <w:p>
             <w:pPr>
               <w:spacing w:before="240"/>
             </w:pPr>
-            <w:r>
-              <w:t>Purchase</w:t>
-            </w:r>
-          </w:p>
-        </w:tc>
-        <w:tc>
-          <w:tcPr>
-            <w:tcW w:w="1985" w:type="dxa"/>
+            <w:proofErr w:type="spellStart"/>
+            <w:r>
+              <w:t>NewsMap</w:t>
+            </w:r>
+            <w:proofErr w:type="spellEnd"/>
+          </w:p>
+        </w:tc>
+        <w:tc>
+          <w:tcPr>
+            <w:tcW w:w="1701" w:type="dxa"/>
           </w:tcPr>
           <w:p>
             <w:pPr>
               <w:spacing w:before="240"/>
             </w:pPr>
             <w:r>
-              <w:t>PURCHASE</w:t>
+              <w:t>NEWS</w:t>
             </w:r>
           </w:p>
         </w:tc>
         <w:tc>
           <w:tcPr>
             <w:tcW w:w="2551" w:type="dxa"/>
+          </w:tcPr>
+          <w:p>
+            <w:pPr>
+              <w:spacing w:before="240"/>
+              <w:rPr>
+                <w:rFonts w:ascii="Menlo" w:hAnsi="Menlo" w:cs="Menlo"/>
+                <w:lang w:val="en-GB"/>
+              </w:rPr>
+            </w:pPr>
+            <w:r>
+              <w:rPr>
+                <w:rFonts w:ascii="Menlo" w:hAnsi="Menlo" w:cs="Menlo"/>
+                <w:lang w:val="en-GB"/>
+              </w:rPr>
+              <w:t>PK: NEWS_MAP_UUID</w:t>
+            </w:r>
+          </w:p>
+        </w:tc>
+        <w:tc>
+          <w:tcPr>
+            <w:tcW w:w="2225" w:type="dxa"/>
           </w:tcPr>
           <w:p>
             <w:pPr>
@@ -923,100 +1366,7 @@
                 <w:rFonts w:ascii="Menlo" w:hAnsi="Menlo" w:cs="Menlo"/>
                 <w:lang w:val="en-GB"/>
               </w:rPr>
-              <w:t>PK: PURCHASE_UUID</w:t>
-            </w:r>
-          </w:p>
-          <w:p>
-            <w:pPr>
-              <w:autoSpaceDE w:val="0"/>
-              <w:autoSpaceDN w:val="0"/>
-              <w:adjustRightInd w:val="0"/>
-              <w:rPr>
-                <w:rFonts w:ascii="Menlo" w:hAnsi="Menlo" w:cs="Menlo"/>
-                <w:lang w:val="en-GB"/>
-              </w:rPr>
-            </w:pPr>
-          </w:p>
-          <w:p>
-            <w:pPr>
-              <w:autoSpaceDE w:val="0"/>
-              <w:autoSpaceDN w:val="0"/>
-              <w:adjustRightInd w:val="0"/>
-              <w:rPr>
-                <w:rFonts w:ascii="Menlo" w:hAnsi="Menlo" w:cs="Menlo"/>
-                <w:lang w:val="en-GB"/>
-              </w:rPr>
-            </w:pPr>
-            <w:r>
-              <w:rPr>
-                <w:rFonts w:ascii="Menlo" w:hAnsi="Menlo" w:cs="Menlo"/>
-                <w:lang w:val="en-GB"/>
-              </w:rPr>
-              <w:t>FK:</w:t>
-            </w:r>
-          </w:p>
-          <w:p>
-            <w:pPr>
-              <w:autoSpaceDE w:val="0"/>
-              <w:autoSpaceDN w:val="0"/>
-              <w:adjustRightInd w:val="0"/>
-              <w:rPr>
-                <w:rFonts w:ascii="Menlo" w:hAnsi="Menlo" w:cs="Menlo"/>
-                <w:lang w:val="en-GB"/>
-              </w:rPr>
-            </w:pPr>
-            <w:r>
-              <w:rPr>
-                <w:rFonts w:ascii="Menlo" w:hAnsi="Menlo" w:cs="Menlo"/>
-                <w:lang w:val="en-GB"/>
-              </w:rPr>
-              <w:t>USER_UUID</w:t>
-            </w:r>
-          </w:p>
-          <w:p>
-            <w:pPr>
-              <w:autoSpaceDE w:val="0"/>
-              <w:autoSpaceDN w:val="0"/>
-              <w:adjustRightInd w:val="0"/>
-              <w:rPr>
-                <w:rFonts w:ascii="Menlo" w:hAnsi="Menlo" w:cs="Menlo"/>
-                <w:lang w:val="en-GB"/>
-              </w:rPr>
-            </w:pPr>
-            <w:r>
-              <w:rPr>
-                <w:rFonts w:ascii="Menlo" w:hAnsi="Menlo" w:cs="Menlo"/>
-                <w:lang w:val="en-GB"/>
-              </w:rPr>
-              <w:t>ITEM_UUID</w:t>
-            </w:r>
-          </w:p>
-          <w:p>
-            <w:pPr>
-              <w:spacing w:before="240"/>
-            </w:pPr>
-          </w:p>
-        </w:tc>
-        <w:tc>
-          <w:tcPr>
-            <w:tcW w:w="2225" w:type="dxa"/>
-          </w:tcPr>
-          <w:p>
-            <w:pPr>
-              <w:autoSpaceDE w:val="0"/>
-              <w:autoSpaceDN w:val="0"/>
-              <w:adjustRightInd w:val="0"/>
-              <w:rPr>
-                <w:rFonts w:ascii="Menlo" w:hAnsi="Menlo" w:cs="Menlo"/>
-                <w:lang w:val="en-GB"/>
-              </w:rPr>
-            </w:pPr>
-            <w:r>
-              <w:rPr>
-                <w:rFonts w:ascii="Menlo" w:hAnsi="Menlo" w:cs="Menlo"/>
-                <w:lang w:val="en-GB"/>
-              </w:rPr>
-              <w:t>Purchase orders that depends on USER and ITEM records</w:t>
+              <w:t>Mapping table for news metadata to news</w:t>
             </w:r>
           </w:p>
         </w:tc>
@@ -1043,7 +1393,15 @@
     </w:p>
     <w:p>
       <w:r>
-        <w:t>Please refer to WS_XXXXX.yml for more information</w:t>
+        <w:t xml:space="preserve">Please refer to </w:t>
+      </w:r>
+      <w:proofErr w:type="spellStart"/>
+      <w:r>
+        <w:t>WS_XXXXX.yml</w:t>
+      </w:r>
+      <w:proofErr w:type="spellEnd"/>
+      <w:r>
+        <w:t xml:space="preserve"> for more information</w:t>
       </w:r>
     </w:p>
     <w:p/>
@@ -1077,13 +1435,42 @@
         <w:t>Client:</w:t>
       </w:r>
     </w:p>
+    <w:p>
+      <w:r>
+        <w:t>Run native-script + jest by using</w:t>
+      </w:r>
+    </w:p>
+    <w:p>
+      <w:pPr>
+        <w:pStyle w:val="ListParagraph"/>
+        <w:numPr>
+          <w:ilvl w:val="0"/>
+          <w:numId w:val="8"/>
+        </w:numPr>
+      </w:pPr>
+      <w:proofErr w:type="spellStart"/>
+      <w:r>
+        <w:t>Npm</w:t>
+      </w:r>
+      <w:proofErr w:type="spellEnd"/>
+      <w:r>
+        <w:t xml:space="preserve"> test</w:t>
+      </w:r>
+    </w:p>
     <w:p/>
     <w:p>
       <w:r>
-        <w:t>TBC</w:t>
-      </w:r>
-    </w:p>
-    <w:p/>
+        <w:t>The test file is located the same folder of the source code (inside /Client/</w:t>
+      </w:r>
+      <w:proofErr w:type="spellStart"/>
+      <w:r>
+        <w:t>src</w:t>
+      </w:r>
+      <w:proofErr w:type="spellEnd"/>
+      <w:r>
+        <w:t>/components/XXXX.test.js)</w:t>
+      </w:r>
+    </w:p>
     <w:p/>
     <w:p/>
     <w:p>
@@ -1114,7 +1501,13 @@
           </w:tcPr>
           <w:p>
             <w:r>
-              <w:t>Test_item.py</w:t>
+              <w:t>Test_</w:t>
+            </w:r>
+            <w:r>
+              <w:t>etl</w:t>
+            </w:r>
+            <w:r>
+              <w:t>.py</w:t>
             </w:r>
           </w:p>
         </w:tc>
@@ -1124,12 +1517,21 @@
           </w:tcPr>
           <w:p>
             <w:r>
-              <w:t>Unit test for displaying test item</w:t>
-            </w:r>
-          </w:p>
-          <w:p>
-            <w:r>
-              <w:t>To run , execute python3 ./test_item.py</w:t>
+              <w:t xml:space="preserve">Unit test for </w:t>
+            </w:r>
+            <w:r>
+              <w:t>ETL script</w:t>
+            </w:r>
+          </w:p>
+          <w:p>
+            <w:r>
+              <w:t>To run , execute python3 ./test_</w:t>
+            </w:r>
+            <w:r>
+              <w:t>etl</w:t>
+            </w:r>
+            <w:r>
+              <w:t>.py</w:t>
             </w:r>
           </w:p>
         </w:tc>
@@ -1141,7 +1543,13 @@
           </w:tcPr>
           <w:p>
             <w:r>
-              <w:t>Test_order.py</w:t>
+              <w:t>Test_</w:t>
+            </w:r>
+            <w:r>
+              <w:t>news</w:t>
+            </w:r>
+            <w:r>
+              <w:t>.py</w:t>
             </w:r>
           </w:p>
         </w:tc>
@@ -1151,12 +1559,21 @@
           </w:tcPr>
           <w:p>
             <w:r>
-              <w:t>Unit test for session generation, queue waiting, getting status and submit orders</w:t>
-            </w:r>
-          </w:p>
-          <w:p>
-            <w:r>
-              <w:t>To run , execute python3 ./test_order.py</w:t>
+              <w:t xml:space="preserve">Unit test for </w:t>
+            </w:r>
+            <w:r>
+              <w:t>News (Reporting server)</w:t>
+            </w:r>
+          </w:p>
+          <w:p>
+            <w:r>
+              <w:t>To run , execute python3 ./test_</w:t>
+            </w:r>
+            <w:r>
+              <w:t>news.</w:t>
+            </w:r>
+            <w:r>
+              <w:t>py</w:t>
             </w:r>
           </w:p>
         </w:tc>
@@ -1168,127 +1585,6 @@
         <w:br w:type="page"/>
       </w:r>
     </w:p>
-    <w:p/>
-    <w:p>
-      <w:pPr>
-        <w:pStyle w:val="ListParagraph"/>
-        <w:numPr>
-          <w:ilvl w:val="0"/>
-          <w:numId w:val="3"/>
-        </w:numPr>
-      </w:pPr>
-      <w:r>
-        <w:t>Security</w:t>
-      </w:r>
-    </w:p>
-    <w:tbl>
-      <w:tblPr>
-        <w:tblStyle w:val="TableGrid"/>
-        <w:tblW w:w="0" w:type="auto"/>
-        <w:tblLook w:val="04A0" w:firstRow="1" w:lastRow="0" w:firstColumn="1" w:lastColumn="0" w:noHBand="0" w:noVBand="1"/>
-      </w:tblPr>
-      <w:tblGrid>
-        <w:gridCol w:w="3003"/>
-        <w:gridCol w:w="3003"/>
-        <w:gridCol w:w="3004"/>
-      </w:tblGrid>
-      <w:tr>
-        <w:tc>
-          <w:tcPr>
-            <w:tcW w:w="3003" w:type="dxa"/>
-          </w:tcPr>
-          <w:p>
-            <w:r>
-              <w:t>Type</w:t>
-            </w:r>
-          </w:p>
-        </w:tc>
-        <w:tc>
-          <w:tcPr>
-            <w:tcW w:w="3003" w:type="dxa"/>
-          </w:tcPr>
-          <w:p>
-            <w:r>
-              <w:t>Framework used</w:t>
-            </w:r>
-          </w:p>
-        </w:tc>
-        <w:tc>
-          <w:tcPr>
-            <w:tcW w:w="3004" w:type="dxa"/>
-          </w:tcPr>
-          <w:p>
-            <w:r>
-              <w:t>Remarks</w:t>
-            </w:r>
-          </w:p>
-        </w:tc>
-      </w:tr>
-      <w:tr>
-        <w:tc>
-          <w:tcPr>
-            <w:tcW w:w="3003" w:type="dxa"/>
-          </w:tcPr>
-          <w:p>
-            <w:r>
-              <w:t>DB connection encryption</w:t>
-            </w:r>
-          </w:p>
-        </w:tc>
-        <w:tc>
-          <w:tcPr>
-            <w:tcW w:w="3003" w:type="dxa"/>
-          </w:tcPr>
-          <w:p>
-            <w:r>
-              <w:t>JWT</w:t>
-            </w:r>
-          </w:p>
-        </w:tc>
-        <w:tc>
-          <w:tcPr>
-            <w:tcW w:w="3004" w:type="dxa"/>
-          </w:tcPr>
-          <w:p>
-            <w:r>
-              <w:t>Since u</w:t>
-            </w:r>
-            <w:r>
-              <w:t>sing cryptography / cryptocode / simple-crypt will show invalid elf header in AWS Lambda (Under osx development). This project will use JWT for configuration encryption and decryption.</w:t>
-            </w:r>
-          </w:p>
-        </w:tc>
-      </w:tr>
-      <w:tr>
-        <w:tc>
-          <w:tcPr>
-            <w:tcW w:w="3003" w:type="dxa"/>
-          </w:tcPr>
-          <w:p>
-            <w:r>
-              <w:t>E2e communication</w:t>
-            </w:r>
-          </w:p>
-        </w:tc>
-        <w:tc>
-          <w:tcPr>
-            <w:tcW w:w="3003" w:type="dxa"/>
-          </w:tcPr>
-          <w:p>
-            <w:r>
-              <w:t>JWT in Authorization header</w:t>
-            </w:r>
-          </w:p>
-        </w:tc>
-        <w:tc>
-          <w:tcPr>
-            <w:tcW w:w="3004" w:type="dxa"/>
-          </w:tcPr>
-          <w:p/>
-        </w:tc>
-      </w:tr>
-    </w:tbl>
-    <w:p/>
     <w:sectPr>
       <w:pgSz w:w="11900" w:h="16840"/>
       <w:pgMar w:top="1440" w:right="1440" w:bottom="1440" w:left="1440" w:header="708" w:footer="708" w:gutter="0"/>
@@ -1969,6 +2265,208 @@
       <w:lvlJc w:val="right"/>
       <w:pPr>
         <w:ind w:left="6840" w:hanging="180"/>
+      </w:pPr>
+    </w:lvl>
+  </w:abstractNum>
+  <w:abstractNum w:abstractNumId="7" w15:restartNumberingAfterBreak="0">
+    <w:nsid w:val="56722405"/>
+    <w:multiLevelType w:val="hybridMultilevel"/>
+    <w:tmpl w:val="226E5FA4"/>
+    <w:lvl w:ilvl="0" w:tplc="08090001">
+      <w:start w:val="1"/>
+      <w:numFmt w:val="bullet"/>
+      <w:lvlText w:val=""/>
+      <w:lvlJc w:val="left"/>
+      <w:pPr>
+        <w:ind w:left="720" w:hanging="360"/>
+      </w:pPr>
+      <w:rPr>
+        <w:rFonts w:ascii="Symbol" w:hAnsi="Symbol" w:hint="default"/>
+      </w:rPr>
+    </w:lvl>
+    <w:lvl w:ilvl="1" w:tplc="08090003" w:tentative="1">
+      <w:start w:val="1"/>
+      <w:numFmt w:val="bullet"/>
+      <w:lvlText w:val="o"/>
+      <w:lvlJc w:val="left"/>
+      <w:pPr>
+        <w:ind w:left="1440" w:hanging="360"/>
+      </w:pPr>
+      <w:rPr>
+        <w:rFonts w:ascii="Courier New" w:hAnsi="Courier New" w:cs="Courier New" w:hint="default"/>
+      </w:rPr>
+    </w:lvl>
+    <w:lvl w:ilvl="2" w:tplc="08090005" w:tentative="1">
+      <w:start w:val="1"/>
+      <w:numFmt w:val="bullet"/>
+      <w:lvlText w:val=""/>
+      <w:lvlJc w:val="left"/>
+      <w:pPr>
+        <w:ind w:left="2160" w:hanging="360"/>
+      </w:pPr>
+      <w:rPr>
+        <w:rFonts w:ascii="Wingdings" w:hAnsi="Wingdings" w:hint="default"/>
+      </w:rPr>
+    </w:lvl>
+    <w:lvl w:ilvl="3" w:tplc="08090001" w:tentative="1">
+      <w:start w:val="1"/>
+      <w:numFmt w:val="bullet"/>
+      <w:lvlText w:val=""/>
+      <w:lvlJc w:val="left"/>
+      <w:pPr>
+        <w:ind w:left="2880" w:hanging="360"/>
+      </w:pPr>
+      <w:rPr>
+        <w:rFonts w:ascii="Symbol" w:hAnsi="Symbol" w:hint="default"/>
+      </w:rPr>
+    </w:lvl>
+    <w:lvl w:ilvl="4" w:tplc="08090003" w:tentative="1">
+      <w:start w:val="1"/>
+      <w:numFmt w:val="bullet"/>
+      <w:lvlText w:val="o"/>
+      <w:lvlJc w:val="left"/>
+      <w:pPr>
+        <w:ind w:left="3600" w:hanging="360"/>
+      </w:pPr>
+      <w:rPr>
+        <w:rFonts w:ascii="Courier New" w:hAnsi="Courier New" w:cs="Courier New" w:hint="default"/>
+      </w:rPr>
+    </w:lvl>
+    <w:lvl w:ilvl="5" w:tplc="08090005" w:tentative="1">
+      <w:start w:val="1"/>
+      <w:numFmt w:val="bullet"/>
+      <w:lvlText w:val=""/>
+      <w:lvlJc w:val="left"/>
+      <w:pPr>
+        <w:ind w:left="4320" w:hanging="360"/>
+      </w:pPr>
+      <w:rPr>
+        <w:rFonts w:ascii="Wingdings" w:hAnsi="Wingdings" w:hint="default"/>
+      </w:rPr>
+    </w:lvl>
+    <w:lvl w:ilvl="6" w:tplc="08090001" w:tentative="1">
+      <w:start w:val="1"/>
+      <w:numFmt w:val="bullet"/>
+      <w:lvlText w:val=""/>
+      <w:lvlJc w:val="left"/>
+      <w:pPr>
+        <w:ind w:left="5040" w:hanging="360"/>
+      </w:pPr>
+      <w:rPr>
+        <w:rFonts w:ascii="Symbol" w:hAnsi="Symbol" w:hint="default"/>
+      </w:rPr>
+    </w:lvl>
+    <w:lvl w:ilvl="7" w:tplc="08090003" w:tentative="1">
+      <w:start w:val="1"/>
+      <w:numFmt w:val="bullet"/>
+      <w:lvlText w:val="o"/>
+      <w:lvlJc w:val="left"/>
+      <w:pPr>
+        <w:ind w:left="5760" w:hanging="360"/>
+      </w:pPr>
+      <w:rPr>
+        <w:rFonts w:ascii="Courier New" w:hAnsi="Courier New" w:cs="Courier New" w:hint="default"/>
+      </w:rPr>
+    </w:lvl>
+    <w:lvl w:ilvl="8" w:tplc="08090005" w:tentative="1">
+      <w:start w:val="1"/>
+      <w:numFmt w:val="bullet"/>
+      <w:lvlText w:val=""/>
+      <w:lvlJc w:val="left"/>
+      <w:pPr>
+        <w:ind w:left="6480" w:hanging="360"/>
+      </w:pPr>
+      <w:rPr>
+        <w:rFonts w:ascii="Wingdings" w:hAnsi="Wingdings" w:hint="default"/>
+      </w:rPr>
+    </w:lvl>
+  </w:abstractNum>
+  <w:abstractNum w:abstractNumId="8" w15:restartNumberingAfterBreak="0">
+    <w:nsid w:val="6D34363B"/>
+    <w:multiLevelType w:val="hybridMultilevel"/>
+    <w:tmpl w:val="305E1538"/>
+    <w:lvl w:ilvl="0" w:tplc="FFFFFFFF">
+      <w:start w:val="1"/>
+      <w:numFmt w:val="decimal"/>
+      <w:lvlText w:val="%1."/>
+      <w:lvlJc w:val="left"/>
+      <w:pPr>
+        <w:ind w:left="720" w:hanging="360"/>
+      </w:pPr>
+      <w:rPr>
+        <w:rFonts w:hint="default"/>
+      </w:rPr>
+    </w:lvl>
+    <w:lvl w:ilvl="1" w:tplc="FFFFFFFF" w:tentative="1">
+      <w:start w:val="1"/>
+      <w:numFmt w:val="lowerLetter"/>
+      <w:lvlText w:val="%2."/>
+      <w:lvlJc w:val="left"/>
+      <w:pPr>
+        <w:ind w:left="1440" w:hanging="360"/>
+      </w:pPr>
+    </w:lvl>
+    <w:lvl w:ilvl="2" w:tplc="FFFFFFFF" w:tentative="1">
+      <w:start w:val="1"/>
+      <w:numFmt w:val="lowerRoman"/>
+      <w:lvlText w:val="%3."/>
+      <w:lvlJc w:val="right"/>
+      <w:pPr>
+        <w:ind w:left="2160" w:hanging="180"/>
+      </w:pPr>
+    </w:lvl>
+    <w:lvl w:ilvl="3" w:tplc="FFFFFFFF" w:tentative="1">
+      <w:start w:val="1"/>
+      <w:numFmt w:val="decimal"/>
+      <w:lvlText w:val="%4."/>
+      <w:lvlJc w:val="left"/>
+      <w:pPr>
+        <w:ind w:left="2880" w:hanging="360"/>
+      </w:pPr>
+    </w:lvl>
+    <w:lvl w:ilvl="4" w:tplc="FFFFFFFF" w:tentative="1">
+      <w:start w:val="1"/>
+      <w:numFmt w:val="lowerLetter"/>
+      <w:lvlText w:val="%5."/>
+      <w:lvlJc w:val="left"/>
+      <w:pPr>
+        <w:ind w:left="3600" w:hanging="360"/>
+      </w:pPr>
+    </w:lvl>
+    <w:lvl w:ilvl="5" w:tplc="FFFFFFFF" w:tentative="1">
+      <w:start w:val="1"/>
+      <w:numFmt w:val="lowerRoman"/>
+      <w:lvlText w:val="%6."/>
+      <w:lvlJc w:val="right"/>
+      <w:pPr>
+        <w:ind w:left="4320" w:hanging="180"/>
+      </w:pPr>
+    </w:lvl>
+    <w:lvl w:ilvl="6" w:tplc="FFFFFFFF" w:tentative="1">
+      <w:start w:val="1"/>
+      <w:numFmt w:val="decimal"/>
+      <w:lvlText w:val="%7."/>
+      <w:lvlJc w:val="left"/>
+      <w:pPr>
+        <w:ind w:left="5040" w:hanging="360"/>
+      </w:pPr>
+    </w:lvl>
+    <w:lvl w:ilvl="7" w:tplc="FFFFFFFF" w:tentative="1">
+      <w:start w:val="1"/>
+      <w:numFmt w:val="lowerLetter"/>
+      <w:lvlText w:val="%8."/>
+      <w:lvlJc w:val="left"/>
+      <w:pPr>
+        <w:ind w:left="5760" w:hanging="360"/>
+      </w:pPr>
+    </w:lvl>
+    <w:lvl w:ilvl="8" w:tplc="FFFFFFFF" w:tentative="1">
+      <w:start w:val="1"/>
+      <w:numFmt w:val="lowerRoman"/>
+      <w:lvlText w:val="%9."/>
+      <w:lvlJc w:val="right"/>
+      <w:pPr>
+        <w:ind w:left="6480" w:hanging="180"/>
       </w:pPr>
     </w:lvl>
   </w:abstractNum>
@@ -1992,6 +2490,12 @@
   </w:num>
   <w:num w:numId="7">
     <w:abstractNumId w:val="6"/>
+  </w:num>
+  <w:num w:numId="8">
+    <w:abstractNumId w:val="7"/>
+  </w:num>
+  <w:num w:numId="9">
+    <w:abstractNumId w:val="8"/>
   </w:num>
 </w:numbering>
 </file>
@@ -2446,6 +2950,29 @@
       </w:tblBorders>
     </w:tblPr>
   </w:style>
+  <w:style w:type="character" w:styleId="Hyperlink">
+    <w:name w:val="Hyperlink"/>
+    <w:basedOn w:val="DefaultParagraphFont"/>
+    <w:uiPriority w:val="99"/>
+    <w:unhideWhenUsed/>
+    <w:rsid w:val="00536028"/>
+    <w:rPr>
+      <w:color w:val="0563C1" w:themeColor="hyperlink"/>
+      <w:u w:val="single"/>
+    </w:rPr>
+  </w:style>
+  <w:style w:type="character" w:styleId="UnresolvedMention">
+    <w:name w:val="Unresolved Mention"/>
+    <w:basedOn w:val="DefaultParagraphFont"/>
+    <w:uiPriority w:val="99"/>
+    <w:semiHidden/>
+    <w:unhideWhenUsed/>
+    <w:rsid w:val="00536028"/>
+    <w:rPr>
+      <w:color w:val="605E5C"/>
+      <w:shd w:val="clear" w:color="auto" w:fill="E1DFDD"/>
+    </w:rPr>
+  </w:style>
 </w:styles>
 </file>
 

</xml_diff>

<commit_message>
(1) Update test cases (2) Update development guide
</commit_message>
<xml_diff>
--- a/Documentation/Development Guide.docx
+++ b/Documentation/Development Guide.docx
@@ -597,6 +597,11 @@
     </w:p>
     <w:p>
       <w:r>
+        <w:t>(a) ETL using local folder:</w:t>
+      </w:r>
+    </w:p>
+    <w:p>
+      <w:r>
         <w:t>Obtain the module using</w:t>
       </w:r>
     </w:p>
@@ -643,6 +648,192 @@
       </w:r>
     </w:p>
     <w:p/>
+    <w:p>
+      <w:r>
+        <w:t>(b) ETL using AWS S3:</w:t>
+      </w:r>
+    </w:p>
+    <w:p>
+      <w:r>
+        <w:t>In the .</w:t>
+      </w:r>
+      <w:proofErr w:type="spellStart"/>
+      <w:r>
+        <w:t>env.XXXX</w:t>
+      </w:r>
+      <w:proofErr w:type="spellEnd"/>
+      <w:r>
+        <w:t xml:space="preserve"> file, update the corresponding API keys and folders for the process job</w:t>
+      </w:r>
+    </w:p>
+    <w:p>
+      <w:r>
+        <w:rPr>
+          <w:noProof/>
+        </w:rPr>
+        <w:drawing>
+          <wp:inline distT="0" distB="0" distL="0" distR="0" wp14:anchorId="5C19F96A" wp14:editId="627B7F4A">
+            <wp:extent cx="2481466" cy="3777343"/>
+            <wp:effectExtent l="0" t="0" r="0" b="0"/>
+            <wp:docPr id="2" name="Picture 2" descr="Text&#10;&#10;Description automatically generated"/>
+            <wp:cNvGraphicFramePr>
+              <a:graphicFrameLocks xmlns:a="http://schemas.openxmlformats.org/drawingml/2006/main" noChangeAspect="1"/>
+            </wp:cNvGraphicFramePr>
+            <a:graphic xmlns:a="http://schemas.openxmlformats.org/drawingml/2006/main">
+              <a:graphicData uri="http://schemas.openxmlformats.org/drawingml/2006/picture">
+                <pic:pic xmlns:pic="http://schemas.openxmlformats.org/drawingml/2006/picture">
+                  <pic:nvPicPr>
+                    <pic:cNvPr id="2" name="Picture 2" descr="Text&#10;&#10;Description automatically generated"/>
+                    <pic:cNvPicPr/>
+                  </pic:nvPicPr>
+                  <pic:blipFill>
+                    <a:blip r:embed="rId6">
+                      <a:extLst>
+                        <a:ext uri="{28A0092B-C50C-407E-A947-70E740481C1C}">
+                          <a14:useLocalDpi xmlns:a14="http://schemas.microsoft.com/office/drawing/2010/main" val="0"/>
+                        </a:ext>
+                      </a:extLst>
+                    </a:blip>
+                    <a:stretch>
+                      <a:fillRect/>
+                    </a:stretch>
+                  </pic:blipFill>
+                  <pic:spPr>
+                    <a:xfrm>
+                      <a:off x="0" y="0"/>
+                      <a:ext cx="2481466" cy="3777343"/>
+                    </a:xfrm>
+                    <a:prstGeom prst="rect">
+                      <a:avLst/>
+                    </a:prstGeom>
+                  </pic:spPr>
+                </pic:pic>
+              </a:graphicData>
+            </a:graphic>
+          </wp:inline>
+        </w:drawing>
+      </w:r>
+    </w:p>
+    <w:p/>
+    <w:p>
+      <w:r>
+        <w:t>Move the files into corresponding S3 folders</w:t>
+      </w:r>
+    </w:p>
+    <w:p/>
+    <w:p>
+      <w:r>
+        <w:rPr>
+          <w:noProof/>
+        </w:rPr>
+        <w:drawing>
+          <wp:inline distT="0" distB="0" distL="0" distR="0" wp14:anchorId="2990E131" wp14:editId="169F981E">
+            <wp:extent cx="3418114" cy="2014868"/>
+            <wp:effectExtent l="0" t="0" r="0" b="4445"/>
+            <wp:docPr id="3" name="Picture 3" descr="Graphical user interface, application&#10;&#10;Description automatically generated"/>
+            <wp:cNvGraphicFramePr>
+              <a:graphicFrameLocks xmlns:a="http://schemas.openxmlformats.org/drawingml/2006/main" noChangeAspect="1"/>
+            </wp:cNvGraphicFramePr>
+            <a:graphic xmlns:a="http://schemas.openxmlformats.org/drawingml/2006/main">
+              <a:graphicData uri="http://schemas.openxmlformats.org/drawingml/2006/picture">
+                <pic:pic xmlns:pic="http://schemas.openxmlformats.org/drawingml/2006/picture">
+                  <pic:nvPicPr>
+                    <pic:cNvPr id="3" name="Picture 3" descr="Graphical user interface, application&#10;&#10;Description automatically generated"/>
+                    <pic:cNvPicPr/>
+                  </pic:nvPicPr>
+                  <pic:blipFill>
+                    <a:blip r:embed="rId7" cstate="print">
+                      <a:extLst>
+                        <a:ext uri="{28A0092B-C50C-407E-A947-70E740481C1C}">
+                          <a14:useLocalDpi xmlns:a14="http://schemas.microsoft.com/office/drawing/2010/main" val="0"/>
+                        </a:ext>
+                      </a:extLst>
+                    </a:blip>
+                    <a:stretch>
+                      <a:fillRect/>
+                    </a:stretch>
+                  </pic:blipFill>
+                  <pic:spPr>
+                    <a:xfrm>
+                      <a:off x="0" y="0"/>
+                      <a:ext cx="3418114" cy="2014868"/>
+                    </a:xfrm>
+                    <a:prstGeom prst="rect">
+                      <a:avLst/>
+                    </a:prstGeom>
+                  </pic:spPr>
+                </pic:pic>
+              </a:graphicData>
+            </a:graphic>
+          </wp:inline>
+        </w:drawing>
+      </w:r>
+    </w:p>
+    <w:p/>
+    <w:p/>
+    <w:p/>
+    <w:p>
+      <w:r>
+        <w:lastRenderedPageBreak/>
+        <w:t>Execute python3 ./s3_start, it will load the files from the s3 buckets</w:t>
+      </w:r>
+    </w:p>
+    <w:p/>
+    <w:p>
+      <w:r>
+        <w:rPr>
+          <w:noProof/>
+        </w:rPr>
+        <w:drawing>
+          <wp:inline distT="0" distB="0" distL="0" distR="0" wp14:anchorId="49CAF2C7" wp14:editId="7C8F2870">
+            <wp:extent cx="4767943" cy="2800506"/>
+            <wp:effectExtent l="0" t="0" r="0" b="0"/>
+            <wp:docPr id="4" name="Picture 4" descr="Graphical user interface, text, email&#10;&#10;Description automatically generated"/>
+            <wp:cNvGraphicFramePr>
+              <a:graphicFrameLocks xmlns:a="http://schemas.openxmlformats.org/drawingml/2006/main" noChangeAspect="1"/>
+            </wp:cNvGraphicFramePr>
+            <a:graphic xmlns:a="http://schemas.openxmlformats.org/drawingml/2006/main">
+              <a:graphicData uri="http://schemas.openxmlformats.org/drawingml/2006/picture">
+                <pic:pic xmlns:pic="http://schemas.openxmlformats.org/drawingml/2006/picture">
+                  <pic:nvPicPr>
+                    <pic:cNvPr id="4" name="Picture 4" descr="Graphical user interface, text, email&#10;&#10;Description automatically generated"/>
+                    <pic:cNvPicPr/>
+                  </pic:nvPicPr>
+                  <pic:blipFill>
+                    <a:blip r:embed="rId8" cstate="print">
+                      <a:extLst>
+                        <a:ext uri="{28A0092B-C50C-407E-A947-70E740481C1C}">
+                          <a14:useLocalDpi xmlns:a14="http://schemas.microsoft.com/office/drawing/2010/main" val="0"/>
+                        </a:ext>
+                      </a:extLst>
+                    </a:blip>
+                    <a:stretch>
+                      <a:fillRect/>
+                    </a:stretch>
+                  </pic:blipFill>
+                  <pic:spPr>
+                    <a:xfrm>
+                      <a:off x="0" y="0"/>
+                      <a:ext cx="4767943" cy="2800506"/>
+                    </a:xfrm>
+                    <a:prstGeom prst="rect">
+                      <a:avLst/>
+                    </a:prstGeom>
+                  </pic:spPr>
+                </pic:pic>
+              </a:graphicData>
+            </a:graphic>
+          </wp:inline>
+        </w:drawing>
+      </w:r>
+    </w:p>
+    <w:p/>
+    <w:p/>
+    <w:p>
+      <w:r>
+        <w:t>(c) ETL using AWS Glue :</w:t>
+      </w:r>
+    </w:p>
     <w:p>
       <w:r>
         <w:t>For AWS solution, create a AWS Glue job using the script in /Deploy/AWS/Glue/04_AWS_GLUE.sh</w:t>
@@ -731,7 +922,7 @@
                     <pic:cNvPicPr/>
                   </pic:nvPicPr>
                   <pic:blipFill>
-                    <a:blip r:embed="rId6">
+                    <a:blip r:embed="rId9">
                       <a:extLst>
                         <a:ext uri="{28A0092B-C50C-407E-A947-70E740481C1C}">
                           <a14:useLocalDpi xmlns:a14="http://schemas.microsoft.com/office/drawing/2010/main" val="0"/>

</xml_diff>